<commit_message>
New feature in filter window: use existing or set new tag.
</commit_message>
<xml_diff>
--- a/http-ressourcer.docx
+++ b/http-ressourcer.docx
@@ -43,6 +43,33 @@
         </w:rPr>
         <w:t>TrpServer</w:t>
       </w:r>
+      <w:r>
+        <w:rPr>
+          <w:rFonts w:ascii="Times New Roman" w:hAnsi="Times New Roman" w:cs="Times New Roman"/>
+          <w:sz w:val="24"/>
+          <w:szCs w:val="24"/>
+          <w:lang w:val="en-US"/>
+        </w:rPr>
+        <w:t>BaseAd</w:t>
+      </w:r>
+      <w:r>
+        <w:rPr>
+          <w:rFonts w:ascii="Times New Roman" w:hAnsi="Times New Roman" w:cs="Times New Roman"/>
+          <w:sz w:val="24"/>
+          <w:szCs w:val="24"/>
+          <w:lang w:val="en-US"/>
+        </w:rPr>
+        <w:t>d</w:t>
+      </w:r>
+      <w:r>
+        <w:rPr>
+          <w:rFonts w:ascii="Times New Roman" w:hAnsi="Times New Roman" w:cs="Times New Roman"/>
+          <w:sz w:val="24"/>
+          <w:szCs w:val="24"/>
+          <w:lang w:val="en-US"/>
+        </w:rPr>
+        <w:t>ress</w:t>
+      </w:r>
       <w:proofErr w:type="spellEnd"/>
       <w:r>
         <w:rPr>
@@ -53,15 +80,292 @@
         </w:rPr>
         <w:t xml:space="preserve"> </w:t>
       </w:r>
-      <w:r>
-        <w:rPr>
-          <w:rFonts w:ascii="Times New Roman" w:hAnsi="Times New Roman" w:cs="Times New Roman"/>
-          <w:sz w:val="24"/>
-          <w:szCs w:val="24"/>
-          <w:lang w:val="en-US"/>
-        </w:rPr>
-        <w:t>Base</w:t>
-      </w:r>
+    </w:p>
+    <w:p>
+      <w:pPr>
+        <w:rPr>
+          <w:rFonts w:ascii="Times New Roman" w:hAnsi="Times New Roman" w:cs="Times New Roman"/>
+          <w:sz w:val="24"/>
+          <w:szCs w:val="24"/>
+          <w:lang w:val="en-US"/>
+        </w:rPr>
+      </w:pPr>
+      <w:r>
+        <w:rPr>
+          <w:rFonts w:ascii="Times New Roman" w:hAnsi="Times New Roman" w:cs="Times New Roman"/>
+          <w:sz w:val="24"/>
+          <w:szCs w:val="24"/>
+          <w:highlight w:val="yellow"/>
+          <w:lang w:val="en-US"/>
+        </w:rPr>
+        <w:t>= "https://transkribus.eu/</w:t>
+      </w:r>
+      <w:proofErr w:type="spellStart"/>
+      <w:r>
+        <w:rPr>
+          <w:rFonts w:ascii="Times New Roman" w:hAnsi="Times New Roman" w:cs="Times New Roman"/>
+          <w:sz w:val="24"/>
+          <w:szCs w:val="24"/>
+          <w:highlight w:val="yellow"/>
+          <w:lang w:val="en-US"/>
+        </w:rPr>
+        <w:t>TrpServer</w:t>
+      </w:r>
+      <w:proofErr w:type="spellEnd"/>
+      <w:r>
+        <w:rPr>
+          <w:rFonts w:ascii="Times New Roman" w:hAnsi="Times New Roman" w:cs="Times New Roman"/>
+          <w:sz w:val="24"/>
+          <w:szCs w:val="24"/>
+          <w:highlight w:val="yellow"/>
+          <w:lang w:val="en-US"/>
+        </w:rPr>
+        <w:t>/rest/</w:t>
+      </w:r>
+      <w:proofErr w:type="gramStart"/>
+      <w:r>
+        <w:rPr>
+          <w:rFonts w:ascii="Times New Roman" w:hAnsi="Times New Roman" w:cs="Times New Roman"/>
+          <w:sz w:val="24"/>
+          <w:szCs w:val="24"/>
+          <w:lang w:val="en-US"/>
+        </w:rPr>
+        <w:t>";</w:t>
+      </w:r>
+      <w:proofErr w:type="gramEnd"/>
+    </w:p>
+    <w:p>
+      <w:pPr>
+        <w:rPr>
+          <w:rFonts w:ascii="Times New Roman" w:hAnsi="Times New Roman" w:cs="Times New Roman"/>
+          <w:sz w:val="24"/>
+          <w:szCs w:val="24"/>
+          <w:lang w:val="en-US"/>
+        </w:rPr>
+      </w:pPr>
+      <w:proofErr w:type="spellStart"/>
+      <w:r>
+        <w:rPr>
+          <w:rFonts w:ascii="Times New Roman" w:hAnsi="Times New Roman" w:cs="Times New Roman"/>
+          <w:sz w:val="24"/>
+          <w:szCs w:val="24"/>
+          <w:lang w:val="en-US"/>
+        </w:rPr>
+        <w:t>TrpServer</w:t>
+      </w:r>
+      <w:r>
+        <w:rPr>
+          <w:rFonts w:ascii="Times New Roman" w:hAnsi="Times New Roman" w:cs="Times New Roman"/>
+          <w:sz w:val="24"/>
+          <w:szCs w:val="24"/>
+          <w:lang w:val="en-US"/>
+        </w:rPr>
+        <w:t>PathLogin</w:t>
+      </w:r>
+      <w:proofErr w:type="spellEnd"/>
+    </w:p>
+    <w:p>
+      <w:pPr>
+        <w:rPr>
+          <w:rFonts w:ascii="Times New Roman" w:hAnsi="Times New Roman" w:cs="Times New Roman"/>
+          <w:sz w:val="24"/>
+          <w:szCs w:val="24"/>
+          <w:lang w:val="en-US"/>
+        </w:rPr>
+      </w:pPr>
+      <w:r>
+        <w:rPr>
+          <w:rFonts w:ascii="Times New Roman" w:hAnsi="Times New Roman" w:cs="Times New Roman"/>
+          <w:sz w:val="24"/>
+          <w:szCs w:val="24"/>
+          <w:highlight w:val="yellow"/>
+          <w:lang w:val="en-US"/>
+        </w:rPr>
+        <w:t>= "https://transkribus.eu/</w:t>
+      </w:r>
+      <w:proofErr w:type="spellStart"/>
+      <w:r>
+        <w:rPr>
+          <w:rFonts w:ascii="Times New Roman" w:hAnsi="Times New Roman" w:cs="Times New Roman"/>
+          <w:sz w:val="24"/>
+          <w:szCs w:val="24"/>
+          <w:highlight w:val="yellow"/>
+          <w:lang w:val="en-US"/>
+        </w:rPr>
+        <w:t>TrpServer</w:t>
+      </w:r>
+      <w:proofErr w:type="spellEnd"/>
+      <w:r>
+        <w:rPr>
+          <w:rFonts w:ascii="Times New Roman" w:hAnsi="Times New Roman" w:cs="Times New Roman"/>
+          <w:sz w:val="24"/>
+          <w:szCs w:val="24"/>
+          <w:highlight w:val="yellow"/>
+          <w:lang w:val="en-US"/>
+        </w:rPr>
+        <w:t>/rest/</w:t>
+      </w:r>
+      <w:r>
+        <w:rPr>
+          <w:rFonts w:ascii="Times New Roman" w:hAnsi="Times New Roman" w:cs="Times New Roman"/>
+          <w:sz w:val="24"/>
+          <w:szCs w:val="24"/>
+          <w:lang w:val="en-US"/>
+        </w:rPr>
+        <w:t>auth/login</w:t>
+      </w:r>
+      <w:proofErr w:type="gramStart"/>
+      <w:r>
+        <w:rPr>
+          <w:rFonts w:ascii="Times New Roman" w:hAnsi="Times New Roman" w:cs="Times New Roman"/>
+          <w:sz w:val="24"/>
+          <w:szCs w:val="24"/>
+          <w:lang w:val="en-US"/>
+        </w:rPr>
+        <w:t>";</w:t>
+      </w:r>
+      <w:proofErr w:type="gramEnd"/>
+    </w:p>
+    <w:p>
+      <w:pPr>
+        <w:rPr>
+          <w:rFonts w:ascii="Times New Roman" w:hAnsi="Times New Roman" w:cs="Times New Roman"/>
+          <w:sz w:val="24"/>
+          <w:szCs w:val="24"/>
+          <w:lang w:val="en-US"/>
+        </w:rPr>
+      </w:pPr>
+      <w:proofErr w:type="spellStart"/>
+      <w:r>
+        <w:rPr>
+          <w:rFonts w:ascii="Times New Roman" w:hAnsi="Times New Roman" w:cs="Times New Roman"/>
+          <w:sz w:val="24"/>
+          <w:szCs w:val="24"/>
+          <w:lang w:val="en-US"/>
+        </w:rPr>
+        <w:t>TrpServerPath</w:t>
+      </w:r>
+      <w:r>
+        <w:rPr>
+          <w:rFonts w:ascii="Times New Roman" w:hAnsi="Times New Roman" w:cs="Times New Roman"/>
+          <w:sz w:val="24"/>
+          <w:szCs w:val="24"/>
+          <w:lang w:val="en-US"/>
+        </w:rPr>
+        <w:t>Collections</w:t>
+      </w:r>
+      <w:r>
+        <w:rPr>
+          <w:rFonts w:ascii="Times New Roman" w:hAnsi="Times New Roman" w:cs="Times New Roman"/>
+          <w:sz w:val="24"/>
+          <w:szCs w:val="24"/>
+          <w:lang w:val="en-US"/>
+        </w:rPr>
+        <w:t>List</w:t>
+      </w:r>
+      <w:proofErr w:type="spellEnd"/>
+    </w:p>
+    <w:p>
+      <w:pPr>
+        <w:rPr>
+          <w:rFonts w:ascii="Times New Roman" w:hAnsi="Times New Roman" w:cs="Times New Roman"/>
+          <w:sz w:val="24"/>
+          <w:szCs w:val="24"/>
+          <w:lang w:val="en-US"/>
+        </w:rPr>
+      </w:pPr>
+      <w:r>
+        <w:rPr>
+          <w:rFonts w:ascii="Times New Roman" w:hAnsi="Times New Roman" w:cs="Times New Roman"/>
+          <w:sz w:val="24"/>
+          <w:szCs w:val="24"/>
+          <w:highlight w:val="yellow"/>
+          <w:lang w:val="en-US"/>
+        </w:rPr>
+        <w:t>= "https://transkribus.eu/</w:t>
+      </w:r>
+      <w:proofErr w:type="spellStart"/>
+      <w:r>
+        <w:rPr>
+          <w:rFonts w:ascii="Times New Roman" w:hAnsi="Times New Roman" w:cs="Times New Roman"/>
+          <w:sz w:val="24"/>
+          <w:szCs w:val="24"/>
+          <w:highlight w:val="yellow"/>
+          <w:lang w:val="en-US"/>
+        </w:rPr>
+        <w:t>TrpServer</w:t>
+      </w:r>
+      <w:proofErr w:type="spellEnd"/>
+      <w:r>
+        <w:rPr>
+          <w:rFonts w:ascii="Times New Roman" w:hAnsi="Times New Roman" w:cs="Times New Roman"/>
+          <w:sz w:val="24"/>
+          <w:szCs w:val="24"/>
+          <w:highlight w:val="yellow"/>
+          <w:lang w:val="en-US"/>
+        </w:rPr>
+        <w:t>/rest/</w:t>
+      </w:r>
+      <w:r>
+        <w:rPr>
+          <w:rFonts w:ascii="Times New Roman" w:hAnsi="Times New Roman" w:cs="Times New Roman"/>
+          <w:sz w:val="24"/>
+          <w:szCs w:val="24"/>
+          <w:lang w:val="en-US"/>
+        </w:rPr>
+        <w:t>collections/list.xml</w:t>
+      </w:r>
+      <w:proofErr w:type="gramStart"/>
+      <w:r>
+        <w:rPr>
+          <w:rFonts w:ascii="Times New Roman" w:hAnsi="Times New Roman" w:cs="Times New Roman"/>
+          <w:sz w:val="24"/>
+          <w:szCs w:val="24"/>
+          <w:lang w:val="en-US"/>
+        </w:rPr>
+        <w:t>";</w:t>
+      </w:r>
+      <w:proofErr w:type="gramEnd"/>
+    </w:p>
+    <w:p>
+      <w:pPr>
+        <w:rPr>
+          <w:rFonts w:ascii="Times New Roman" w:hAnsi="Times New Roman" w:cs="Times New Roman"/>
+          <w:sz w:val="24"/>
+          <w:szCs w:val="24"/>
+          <w:lang w:val="en-US"/>
+        </w:rPr>
+      </w:pPr>
+    </w:p>
+    <w:p>
+      <w:pPr>
+        <w:rPr>
+          <w:rFonts w:ascii="Times New Roman" w:hAnsi="Times New Roman" w:cs="Times New Roman"/>
+          <w:sz w:val="24"/>
+          <w:szCs w:val="24"/>
+          <w:lang w:val="en-US"/>
+        </w:rPr>
+      </w:pPr>
+      <w:proofErr w:type="spellStart"/>
+      <w:r>
+        <w:rPr>
+          <w:rFonts w:ascii="Times New Roman" w:hAnsi="Times New Roman" w:cs="Times New Roman"/>
+          <w:sz w:val="24"/>
+          <w:szCs w:val="24"/>
+          <w:lang w:val="en-US"/>
+        </w:rPr>
+        <w:t>TrpServerPath</w:t>
+      </w:r>
+      <w:r>
+        <w:rPr>
+          <w:rFonts w:ascii="Times New Roman" w:hAnsi="Times New Roman" w:cs="Times New Roman"/>
+          <w:sz w:val="24"/>
+          <w:szCs w:val="24"/>
+          <w:lang w:val="en-US"/>
+        </w:rPr>
+        <w:t>Upload</w:t>
+      </w:r>
+      <w:proofErr w:type="spellEnd"/>
       <w:r>
         <w:rPr>
           <w:rFonts w:ascii="Times New Roman" w:hAnsi="Times New Roman" w:cs="Times New Roman"/>
@@ -71,33 +375,6 @@
         </w:rPr>
         <w:t xml:space="preserve"> </w:t>
       </w:r>
-      <w:r>
-        <w:rPr>
-          <w:rFonts w:ascii="Times New Roman" w:hAnsi="Times New Roman" w:cs="Times New Roman"/>
-          <w:sz w:val="24"/>
-          <w:szCs w:val="24"/>
-          <w:lang w:val="en-US"/>
-        </w:rPr>
-        <w:t>Ad</w:t>
-      </w:r>
-      <w:r>
-        <w:rPr>
-          <w:rFonts w:ascii="Times New Roman" w:hAnsi="Times New Roman" w:cs="Times New Roman"/>
-          <w:sz w:val="24"/>
-          <w:szCs w:val="24"/>
-          <w:lang w:val="en-US"/>
-        </w:rPr>
-        <w:t>d</w:t>
-      </w:r>
-      <w:r>
-        <w:rPr>
-          <w:rFonts w:ascii="Times New Roman" w:hAnsi="Times New Roman" w:cs="Times New Roman"/>
-          <w:sz w:val="24"/>
-          <w:szCs w:val="24"/>
-          <w:lang w:val="en-US"/>
-        </w:rPr>
-        <w:t xml:space="preserve">ress </w:t>
-      </w:r>
     </w:p>
     <w:p>
       <w:pPr>
@@ -116,9 +393,87 @@
           <w:highlight w:val="yellow"/>
           <w:lang w:val="en-US"/>
         </w:rPr>
-        <w:t>= "https://transkribus.eu/</w:t>
-      </w:r>
-      <w:proofErr w:type="spellStart"/>
+        <w:t>= "https://transkribus.eu/TrpServer/rest/</w:t>
+      </w:r>
+      <w:r>
+        <w:rPr>
+          <w:rFonts w:ascii="Times New Roman" w:hAnsi="Times New Roman" w:cs="Times New Roman"/>
+          <w:sz w:val="24"/>
+          <w:szCs w:val="24"/>
+          <w:lang w:val="en-US"/>
+        </w:rPr>
+        <w:t>collections/_ColID_/_DocID_/_PageNr_/text?overwrite=true</w:t>
+      </w:r>
+      <w:proofErr w:type="gramStart"/>
+      <w:r>
+        <w:rPr>
+          <w:rFonts w:ascii="Times New Roman" w:hAnsi="Times New Roman" w:cs="Times New Roman"/>
+          <w:sz w:val="24"/>
+          <w:szCs w:val="24"/>
+          <w:lang w:val="en-US"/>
+        </w:rPr>
+        <w:t>";</w:t>
+      </w:r>
+      <w:proofErr w:type="gramEnd"/>
+    </w:p>
+    <w:p>
+      <w:pPr>
+        <w:pStyle w:val="Overskrift1"/>
+        <w:rPr>
+          <w:lang w:val="en-US"/>
+        </w:rPr>
+      </w:pPr>
+      <w:r>
+        <w:rPr>
+          <w:lang w:val="en-US"/>
+        </w:rPr>
+        <w:t xml:space="preserve">public class </w:t>
+      </w:r>
+      <w:proofErr w:type="spellStart"/>
+      <w:r>
+        <w:rPr>
+          <w:lang w:val="en-US"/>
+        </w:rPr>
+        <w:t>TrCollection</w:t>
+      </w:r>
+      <w:proofErr w:type="spellEnd"/>
+      <w:r>
+        <w:rPr>
+          <w:lang w:val="en-US"/>
+        </w:rPr>
+        <w:t xml:space="preserve"> </w:t>
+      </w:r>
+    </w:p>
+    <w:p>
+      <w:pPr>
+        <w:rPr>
+          <w:rFonts w:ascii="Times New Roman" w:hAnsi="Times New Roman" w:cs="Times New Roman"/>
+          <w:sz w:val="24"/>
+          <w:szCs w:val="24"/>
+          <w:lang w:val="en-US"/>
+        </w:rPr>
+      </w:pPr>
+      <w:proofErr w:type="spellStart"/>
+      <w:r>
+        <w:rPr>
+          <w:rFonts w:ascii="Times New Roman" w:hAnsi="Times New Roman" w:cs="Times New Roman"/>
+          <w:sz w:val="24"/>
+          <w:szCs w:val="24"/>
+          <w:lang w:val="en-US"/>
+        </w:rPr>
+        <w:t>TrpServerPathDocumentsList</w:t>
+      </w:r>
+      <w:proofErr w:type="spellEnd"/>
+    </w:p>
+    <w:p>
+      <w:pPr>
+        <w:rPr>
+          <w:rFonts w:ascii="Times New Roman" w:hAnsi="Times New Roman" w:cs="Times New Roman"/>
+          <w:sz w:val="24"/>
+          <w:szCs w:val="24"/>
+          <w:lang w:val="en-US"/>
+        </w:rPr>
+      </w:pPr>
       <w:r>
         <w:rPr>
           <w:rFonts w:ascii="Times New Roman" w:hAnsi="Times New Roman" w:cs="Times New Roman"/>
@@ -127,18 +482,16 @@
           <w:highlight w:val="yellow"/>
           <w:lang w:val="en-US"/>
         </w:rPr>
-        <w:t>TrpServer</w:t>
-      </w:r>
-      <w:proofErr w:type="spellEnd"/>
-      <w:r>
-        <w:rPr>
-          <w:rFonts w:ascii="Times New Roman" w:hAnsi="Times New Roman" w:cs="Times New Roman"/>
-          <w:sz w:val="24"/>
-          <w:szCs w:val="24"/>
-          <w:highlight w:val="yellow"/>
-          <w:lang w:val="en-US"/>
-        </w:rPr>
-        <w:t>/rest/</w:t>
+        <w:t>= "https://transkribus.eu/TrpServer/rest/</w:t>
+      </w:r>
+      <w:r>
+        <w:rPr>
+          <w:rFonts w:ascii="Times New Roman" w:hAnsi="Times New Roman" w:cs="Times New Roman"/>
+          <w:sz w:val="24"/>
+          <w:szCs w:val="24"/>
+          <w:lang w:val="en-US"/>
+        </w:rPr>
+        <w:t>collections/_ColID_/list.xml</w:t>
       </w:r>
       <w:proofErr w:type="gramStart"/>
       <w:r>
@@ -154,457 +507,59 @@
     </w:p>
     <w:p>
       <w:pPr>
-        <w:rPr>
-          <w:rFonts w:ascii="Times New Roman" w:hAnsi="Times New Roman" w:cs="Times New Roman"/>
-          <w:sz w:val="24"/>
-          <w:szCs w:val="24"/>
-          <w:lang w:val="en-US"/>
-        </w:rPr>
-      </w:pPr>
-      <w:proofErr w:type="spellStart"/>
-      <w:r>
-        <w:rPr>
-          <w:rFonts w:ascii="Times New Roman" w:hAnsi="Times New Roman" w:cs="Times New Roman"/>
-          <w:sz w:val="24"/>
-          <w:szCs w:val="24"/>
-          <w:lang w:val="en-US"/>
-        </w:rPr>
-        <w:t>TrpServer</w:t>
-      </w:r>
-      <w:proofErr w:type="spellEnd"/>
-      <w:r>
-        <w:rPr>
-          <w:rFonts w:ascii="Times New Roman" w:hAnsi="Times New Roman" w:cs="Times New Roman"/>
-          <w:sz w:val="24"/>
-          <w:szCs w:val="24"/>
+        <w:pStyle w:val="Overskrift1"/>
+        <w:rPr>
+          <w:lang w:val="en-US"/>
+        </w:rPr>
+      </w:pPr>
+      <w:r>
+        <w:rPr>
+          <w:lang w:val="en-US"/>
+        </w:rPr>
+        <w:t xml:space="preserve">public class </w:t>
+      </w:r>
+      <w:proofErr w:type="spellStart"/>
+      <w:r>
+        <w:rPr>
+          <w:lang w:val="en-US"/>
+        </w:rPr>
+        <w:t>TrDocument</w:t>
+      </w:r>
+      <w:proofErr w:type="spellEnd"/>
+      <w:r>
+        <w:rPr>
           <w:lang w:val="en-US"/>
         </w:rPr>
         <w:t xml:space="preserve"> </w:t>
       </w:r>
-      <w:r>
-        <w:rPr>
-          <w:rFonts w:ascii="Times New Roman" w:hAnsi="Times New Roman" w:cs="Times New Roman"/>
-          <w:sz w:val="24"/>
-          <w:szCs w:val="24"/>
-          <w:lang w:val="en-US"/>
-        </w:rPr>
-        <w:t>Path to Login</w:t>
-      </w:r>
-    </w:p>
-    <w:p>
-      <w:pPr>
-        <w:rPr>
-          <w:rFonts w:ascii="Times New Roman" w:hAnsi="Times New Roman" w:cs="Times New Roman"/>
-          <w:sz w:val="24"/>
-          <w:szCs w:val="24"/>
-          <w:lang w:val="en-US"/>
-        </w:rPr>
-      </w:pPr>
-      <w:r>
-        <w:rPr>
-          <w:rFonts w:ascii="Times New Roman" w:hAnsi="Times New Roman" w:cs="Times New Roman"/>
-          <w:sz w:val="24"/>
-          <w:szCs w:val="24"/>
-          <w:highlight w:val="yellow"/>
-          <w:lang w:val="en-US"/>
-        </w:rPr>
-        <w:t>= "https://transkribus.eu/</w:t>
-      </w:r>
-      <w:proofErr w:type="spellStart"/>
-      <w:r>
-        <w:rPr>
-          <w:rFonts w:ascii="Times New Roman" w:hAnsi="Times New Roman" w:cs="Times New Roman"/>
-          <w:sz w:val="24"/>
-          <w:szCs w:val="24"/>
-          <w:highlight w:val="yellow"/>
-          <w:lang w:val="en-US"/>
-        </w:rPr>
-        <w:t>TrpServer</w:t>
-      </w:r>
-      <w:proofErr w:type="spellEnd"/>
-      <w:r>
-        <w:rPr>
-          <w:rFonts w:ascii="Times New Roman" w:hAnsi="Times New Roman" w:cs="Times New Roman"/>
-          <w:sz w:val="24"/>
-          <w:szCs w:val="24"/>
-          <w:highlight w:val="yellow"/>
-          <w:lang w:val="en-US"/>
-        </w:rPr>
-        <w:t>/rest/</w:t>
-      </w:r>
-      <w:r>
-        <w:rPr>
-          <w:rFonts w:ascii="Times New Roman" w:hAnsi="Times New Roman" w:cs="Times New Roman"/>
-          <w:sz w:val="24"/>
-          <w:szCs w:val="24"/>
-          <w:lang w:val="en-US"/>
-        </w:rPr>
-        <w:t>auth/login</w:t>
-      </w:r>
-      <w:proofErr w:type="gramStart"/>
-      <w:r>
-        <w:rPr>
-          <w:rFonts w:ascii="Times New Roman" w:hAnsi="Times New Roman" w:cs="Times New Roman"/>
-          <w:sz w:val="24"/>
-          <w:szCs w:val="24"/>
-          <w:lang w:val="en-US"/>
-        </w:rPr>
-        <w:t>";</w:t>
-      </w:r>
-      <w:proofErr w:type="gramEnd"/>
-    </w:p>
-    <w:p>
-      <w:pPr>
-        <w:rPr>
-          <w:rFonts w:ascii="Times New Roman" w:hAnsi="Times New Roman" w:cs="Times New Roman"/>
-          <w:sz w:val="24"/>
-          <w:szCs w:val="24"/>
-          <w:lang w:val="en-US"/>
-        </w:rPr>
-      </w:pPr>
-      <w:proofErr w:type="spellStart"/>
-      <w:r>
-        <w:rPr>
-          <w:rFonts w:ascii="Times New Roman" w:hAnsi="Times New Roman" w:cs="Times New Roman"/>
-          <w:sz w:val="24"/>
-          <w:szCs w:val="24"/>
-          <w:lang w:val="en-US"/>
-        </w:rPr>
-        <w:t>TrpServer</w:t>
-      </w:r>
-      <w:proofErr w:type="spellEnd"/>
-      <w:r>
-        <w:rPr>
-          <w:rFonts w:ascii="Times New Roman" w:hAnsi="Times New Roman" w:cs="Times New Roman"/>
-          <w:sz w:val="24"/>
-          <w:szCs w:val="24"/>
-          <w:lang w:val="en-US"/>
-        </w:rPr>
-        <w:t xml:space="preserve"> Path to </w:t>
-      </w:r>
-      <w:r>
-        <w:rPr>
-          <w:rFonts w:ascii="Times New Roman" w:hAnsi="Times New Roman" w:cs="Times New Roman"/>
-          <w:sz w:val="24"/>
-          <w:szCs w:val="24"/>
-          <w:lang w:val="en-US"/>
-        </w:rPr>
-        <w:t>Collections</w:t>
-      </w:r>
-      <w:r>
-        <w:rPr>
-          <w:rFonts w:ascii="Times New Roman" w:hAnsi="Times New Roman" w:cs="Times New Roman"/>
-          <w:sz w:val="24"/>
-          <w:szCs w:val="24"/>
-          <w:lang w:val="en-US"/>
-        </w:rPr>
-        <w:t xml:space="preserve"> List</w:t>
-      </w:r>
-    </w:p>
-    <w:p>
-      <w:pPr>
-        <w:rPr>
-          <w:rFonts w:ascii="Times New Roman" w:hAnsi="Times New Roman" w:cs="Times New Roman"/>
-          <w:sz w:val="24"/>
-          <w:szCs w:val="24"/>
-          <w:lang w:val="en-US"/>
-        </w:rPr>
-      </w:pPr>
-      <w:r>
-        <w:rPr>
-          <w:rFonts w:ascii="Times New Roman" w:hAnsi="Times New Roman" w:cs="Times New Roman"/>
-          <w:sz w:val="24"/>
-          <w:szCs w:val="24"/>
-          <w:highlight w:val="yellow"/>
-          <w:lang w:val="en-US"/>
-        </w:rPr>
-        <w:t>= "https://transkribus.eu/</w:t>
-      </w:r>
-      <w:proofErr w:type="spellStart"/>
-      <w:r>
-        <w:rPr>
-          <w:rFonts w:ascii="Times New Roman" w:hAnsi="Times New Roman" w:cs="Times New Roman"/>
-          <w:sz w:val="24"/>
-          <w:szCs w:val="24"/>
-          <w:highlight w:val="yellow"/>
-          <w:lang w:val="en-US"/>
-        </w:rPr>
-        <w:t>TrpServer</w:t>
-      </w:r>
-      <w:proofErr w:type="spellEnd"/>
-      <w:r>
-        <w:rPr>
-          <w:rFonts w:ascii="Times New Roman" w:hAnsi="Times New Roman" w:cs="Times New Roman"/>
-          <w:sz w:val="24"/>
-          <w:szCs w:val="24"/>
-          <w:highlight w:val="yellow"/>
-          <w:lang w:val="en-US"/>
-        </w:rPr>
-        <w:t>/rest/</w:t>
-      </w:r>
-      <w:r>
-        <w:rPr>
-          <w:rFonts w:ascii="Times New Roman" w:hAnsi="Times New Roman" w:cs="Times New Roman"/>
-          <w:sz w:val="24"/>
-          <w:szCs w:val="24"/>
-          <w:lang w:val="en-US"/>
-        </w:rPr>
-        <w:t>collections/list.xml</w:t>
-      </w:r>
-      <w:proofErr w:type="gramStart"/>
-      <w:r>
-        <w:rPr>
-          <w:rFonts w:ascii="Times New Roman" w:hAnsi="Times New Roman" w:cs="Times New Roman"/>
-          <w:sz w:val="24"/>
-          <w:szCs w:val="24"/>
-          <w:lang w:val="en-US"/>
-        </w:rPr>
-        <w:t>";</w:t>
-      </w:r>
-      <w:proofErr w:type="gramEnd"/>
-    </w:p>
-    <w:p>
-      <w:pPr>
-        <w:rPr>
-          <w:rFonts w:ascii="Times New Roman" w:hAnsi="Times New Roman" w:cs="Times New Roman"/>
-          <w:sz w:val="24"/>
-          <w:szCs w:val="24"/>
-          <w:lang w:val="en-US"/>
-        </w:rPr>
-      </w:pPr>
-      <w:proofErr w:type="spellStart"/>
-      <w:r>
-        <w:rPr>
-          <w:rFonts w:ascii="Times New Roman" w:hAnsi="Times New Roman" w:cs="Times New Roman"/>
-          <w:sz w:val="24"/>
-          <w:szCs w:val="24"/>
-          <w:lang w:val="en-US"/>
-        </w:rPr>
-        <w:t>TrpServer</w:t>
-      </w:r>
-      <w:proofErr w:type="spellEnd"/>
-      <w:r>
-        <w:rPr>
-          <w:rFonts w:ascii="Times New Roman" w:hAnsi="Times New Roman" w:cs="Times New Roman"/>
-          <w:sz w:val="24"/>
-          <w:szCs w:val="24"/>
-          <w:lang w:val="en-US"/>
-        </w:rPr>
-        <w:t xml:space="preserve"> Path to </w:t>
-      </w:r>
-      <w:r>
-        <w:rPr>
-          <w:rFonts w:ascii="Times New Roman" w:hAnsi="Times New Roman" w:cs="Times New Roman"/>
-          <w:sz w:val="24"/>
-          <w:szCs w:val="24"/>
-          <w:lang w:val="en-US"/>
-        </w:rPr>
-        <w:t xml:space="preserve">Upload </w:t>
-      </w:r>
-    </w:p>
-    <w:p>
-      <w:pPr>
-        <w:rPr>
-          <w:rFonts w:ascii="Times New Roman" w:hAnsi="Times New Roman" w:cs="Times New Roman"/>
-          <w:sz w:val="24"/>
-          <w:szCs w:val="24"/>
-          <w:lang w:val="en-US"/>
-        </w:rPr>
-      </w:pPr>
-      <w:r>
-        <w:rPr>
-          <w:rFonts w:ascii="Times New Roman" w:hAnsi="Times New Roman" w:cs="Times New Roman"/>
-          <w:sz w:val="24"/>
-          <w:szCs w:val="24"/>
-          <w:highlight w:val="yellow"/>
-          <w:lang w:val="en-US"/>
-        </w:rPr>
-        <w:t>= "https://transkribus.eu/TrpServer/rest/</w:t>
-      </w:r>
-      <w:r>
-        <w:rPr>
-          <w:rFonts w:ascii="Times New Roman" w:hAnsi="Times New Roman" w:cs="Times New Roman"/>
-          <w:sz w:val="24"/>
-          <w:szCs w:val="24"/>
-          <w:lang w:val="en-US"/>
-        </w:rPr>
-        <w:t>collections/_ColID_/_DocID_/_PageNr_/text?overwrite=true</w:t>
-      </w:r>
-      <w:proofErr w:type="gramStart"/>
-      <w:r>
-        <w:rPr>
-          <w:rFonts w:ascii="Times New Roman" w:hAnsi="Times New Roman" w:cs="Times New Roman"/>
-          <w:sz w:val="24"/>
-          <w:szCs w:val="24"/>
-          <w:lang w:val="en-US"/>
-        </w:rPr>
-        <w:t>";</w:t>
-      </w:r>
-      <w:proofErr w:type="gramEnd"/>
-    </w:p>
-    <w:p>
-      <w:pPr>
-        <w:pStyle w:val="Overskrift1"/>
-        <w:rPr>
-          <w:lang w:val="en-US"/>
-        </w:rPr>
-      </w:pPr>
-      <w:r>
-        <w:rPr>
-          <w:lang w:val="en-US"/>
-        </w:rPr>
-        <w:t xml:space="preserve">public class </w:t>
-      </w:r>
-      <w:proofErr w:type="spellStart"/>
-      <w:r>
-        <w:rPr>
-          <w:lang w:val="en-US"/>
-        </w:rPr>
-        <w:t>TrCollection</w:t>
-      </w:r>
-      <w:proofErr w:type="spellEnd"/>
-      <w:r>
-        <w:rPr>
-          <w:lang w:val="en-US"/>
-        </w:rPr>
-        <w:t xml:space="preserve"> </w:t>
-      </w:r>
-    </w:p>
-    <w:p>
-      <w:pPr>
-        <w:rPr>
-          <w:rFonts w:ascii="Times New Roman" w:hAnsi="Times New Roman" w:cs="Times New Roman"/>
-          <w:sz w:val="24"/>
-          <w:szCs w:val="24"/>
-          <w:lang w:val="en-US"/>
-        </w:rPr>
-      </w:pPr>
-      <w:proofErr w:type="spellStart"/>
-      <w:r>
-        <w:rPr>
-          <w:rFonts w:ascii="Times New Roman" w:hAnsi="Times New Roman" w:cs="Times New Roman"/>
-          <w:sz w:val="24"/>
-          <w:szCs w:val="24"/>
-          <w:lang w:val="en-US"/>
-        </w:rPr>
-        <w:t>TrpServer</w:t>
-      </w:r>
-      <w:proofErr w:type="spellEnd"/>
-      <w:r>
-        <w:rPr>
-          <w:rFonts w:ascii="Times New Roman" w:hAnsi="Times New Roman" w:cs="Times New Roman"/>
-          <w:sz w:val="24"/>
-          <w:szCs w:val="24"/>
-          <w:lang w:val="en-US"/>
-        </w:rPr>
-        <w:t xml:space="preserve"> Path to Documents List</w:t>
-      </w:r>
-    </w:p>
-    <w:p>
-      <w:pPr>
-        <w:rPr>
-          <w:rFonts w:ascii="Times New Roman" w:hAnsi="Times New Roman" w:cs="Times New Roman"/>
-          <w:sz w:val="24"/>
-          <w:szCs w:val="24"/>
-          <w:lang w:val="en-US"/>
-        </w:rPr>
-      </w:pPr>
-      <w:r>
-        <w:rPr>
-          <w:rFonts w:ascii="Times New Roman" w:hAnsi="Times New Roman" w:cs="Times New Roman"/>
-          <w:sz w:val="24"/>
-          <w:szCs w:val="24"/>
-          <w:highlight w:val="yellow"/>
-          <w:lang w:val="en-US"/>
-        </w:rPr>
-        <w:t>= "https://transkribus.eu/TrpServer/rest/</w:t>
-      </w:r>
-      <w:r>
-        <w:rPr>
-          <w:rFonts w:ascii="Times New Roman" w:hAnsi="Times New Roman" w:cs="Times New Roman"/>
-          <w:sz w:val="24"/>
-          <w:szCs w:val="24"/>
-          <w:lang w:val="en-US"/>
-        </w:rPr>
-        <w:t>collections/_ColID_/list.xml</w:t>
-      </w:r>
-      <w:proofErr w:type="gramStart"/>
-      <w:r>
-        <w:rPr>
-          <w:rFonts w:ascii="Times New Roman" w:hAnsi="Times New Roman" w:cs="Times New Roman"/>
-          <w:sz w:val="24"/>
-          <w:szCs w:val="24"/>
-          <w:lang w:val="en-US"/>
-        </w:rPr>
-        <w:t>";</w:t>
-      </w:r>
-      <w:proofErr w:type="gramEnd"/>
-    </w:p>
-    <w:p>
-      <w:pPr>
-        <w:pStyle w:val="Overskrift1"/>
-        <w:rPr>
-          <w:lang w:val="en-US"/>
-        </w:rPr>
-      </w:pPr>
-      <w:r>
-        <w:rPr>
-          <w:lang w:val="en-US"/>
-        </w:rPr>
-        <w:t xml:space="preserve">public class </w:t>
-      </w:r>
-      <w:proofErr w:type="spellStart"/>
-      <w:r>
-        <w:rPr>
-          <w:lang w:val="en-US"/>
-        </w:rPr>
-        <w:t>TrDocument</w:t>
-      </w:r>
-      <w:proofErr w:type="spellEnd"/>
-      <w:r>
-        <w:rPr>
-          <w:lang w:val="en-US"/>
-        </w:rPr>
-        <w:t xml:space="preserve"> </w:t>
-      </w:r>
-    </w:p>
-    <w:p>
-      <w:pPr>
-        <w:rPr>
-          <w:rFonts w:ascii="Times New Roman" w:hAnsi="Times New Roman" w:cs="Times New Roman"/>
-          <w:sz w:val="24"/>
-          <w:szCs w:val="24"/>
-          <w:lang w:val="en-US"/>
-        </w:rPr>
-      </w:pPr>
-      <w:proofErr w:type="spellStart"/>
-      <w:r>
-        <w:rPr>
-          <w:rFonts w:ascii="Times New Roman" w:hAnsi="Times New Roman" w:cs="Times New Roman"/>
-          <w:sz w:val="24"/>
-          <w:szCs w:val="24"/>
-          <w:lang w:val="en-US"/>
-        </w:rPr>
-        <w:t>TrpServer</w:t>
-      </w:r>
-      <w:proofErr w:type="spellEnd"/>
-      <w:r>
-        <w:rPr>
-          <w:rFonts w:ascii="Times New Roman" w:hAnsi="Times New Roman" w:cs="Times New Roman"/>
-          <w:sz w:val="24"/>
-          <w:szCs w:val="24"/>
-          <w:lang w:val="en-US"/>
-        </w:rPr>
-        <w:t xml:space="preserve"> Path to </w:t>
-      </w:r>
-      <w:r>
-        <w:rPr>
-          <w:rFonts w:ascii="Times New Roman" w:hAnsi="Times New Roman" w:cs="Times New Roman"/>
-          <w:sz w:val="24"/>
-          <w:szCs w:val="24"/>
-          <w:lang w:val="en-US"/>
-        </w:rPr>
-        <w:t xml:space="preserve">Pages </w:t>
+    </w:p>
+    <w:p>
+      <w:pPr>
+        <w:rPr>
+          <w:rFonts w:ascii="Times New Roman" w:hAnsi="Times New Roman" w:cs="Times New Roman"/>
+          <w:sz w:val="24"/>
+          <w:szCs w:val="24"/>
+          <w:lang w:val="en-US"/>
+        </w:rPr>
+      </w:pPr>
+      <w:proofErr w:type="spellStart"/>
+      <w:r>
+        <w:rPr>
+          <w:rFonts w:ascii="Times New Roman" w:hAnsi="Times New Roman" w:cs="Times New Roman"/>
+          <w:sz w:val="24"/>
+          <w:szCs w:val="24"/>
+          <w:lang w:val="en-US"/>
+        </w:rPr>
+        <w:t>TrpServerPath</w:t>
+      </w:r>
+      <w:r>
+        <w:rPr>
+          <w:rFonts w:ascii="Times New Roman" w:hAnsi="Times New Roman" w:cs="Times New Roman"/>
+          <w:sz w:val="24"/>
+          <w:szCs w:val="24"/>
+          <w:lang w:val="en-US"/>
+        </w:rPr>
+        <w:t>Pages</w:t>
       </w:r>
       <w:r>
         <w:rPr>
@@ -615,6 +570,7 @@
         </w:rPr>
         <w:t>List</w:t>
       </w:r>
+      <w:proofErr w:type="spellEnd"/>
     </w:p>
     <w:p>
       <w:pPr>

</xml_diff>